<commit_message>
smth corrected in scrum
</commit_message>
<xml_diff>
--- a/Scrum/WEEKLY LOG AND DIALY LOG.docx
+++ b/Scrum/WEEKLY LOG AND DIALY LOG.docx
@@ -4786,20 +4786,53 @@
     </w:p>
     <w:p>
       <w:pPr>
-        <w:rPr>
-          <w:b/>
-          <w:color w:val="000000" w:themeColor="text1"/>
-          <w:sz w:val="24"/>
-          <w:szCs w:val="24"/>
-          <w14:textOutline w14:w="0" w14:cap="flat" w14:cmpd="sng" w14:algn="ctr">
-            <w14:noFill/>
-            <w14:prstDash w14:val="solid"/>
-            <w14:round/>
-          </w14:textOutline>
-        </w:rPr>
-      </w:pPr>
+        <w:pStyle w:val="Odsekzoznamu"/>
+        <w:numPr>
+          <w:ilvl w:val="0"/>
+          <w:numId w:val="7"/>
+        </w:numPr>
+        <w:spacing w:after="0"/>
+        <w:rPr>
+          <w:color w:val="000000" w:themeColor="text1"/>
+          <w:sz w:val="24"/>
+          <w:szCs w:val="24"/>
+          <w14:textOutline w14:w="0" w14:cap="flat" w14:cmpd="sng" w14:algn="ctr">
+            <w14:noFill/>
+            <w14:prstDash w14:val="solid"/>
+            <w14:round/>
+          </w14:textOutline>
+        </w:rPr>
+      </w:pPr>
+      <w:r>
+        <w:rPr>
+          <w:color w:val="000000" w:themeColor="text1"/>
+          <w:sz w:val="24"/>
+          <w:szCs w:val="24"/>
+          <w14:textOutline w14:w="0" w14:cap="flat" w14:cmpd="sng" w14:algn="ctr">
+            <w14:noFill/>
+            <w14:prstDash w14:val="solid"/>
+            <w14:round/>
+          </w14:textOutline>
+        </w:rPr>
+        <w:t>Website : Advanced search corrected</w:t>
+      </w:r>
       <w:bookmarkStart w:id="0" w:name="_GoBack"/>
       <w:bookmarkEnd w:id="0"/>
+    </w:p>
+    <w:p>
+      <w:pPr>
+        <w:rPr>
+          <w:b/>
+          <w:color w:val="000000" w:themeColor="text1"/>
+          <w:sz w:val="24"/>
+          <w:szCs w:val="24"/>
+          <w14:textOutline w14:w="0" w14:cap="flat" w14:cmpd="sng" w14:algn="ctr">
+            <w14:noFill/>
+            <w14:prstDash w14:val="solid"/>
+            <w14:round/>
+          </w14:textOutline>
+        </w:rPr>
+      </w:pPr>
     </w:p>
     <w:p>
       <w:pPr>

</xml_diff>

<commit_message>
daily log - new tasks
</commit_message>
<xml_diff>
--- a/Scrum/WEEKLY LOG AND DIALY LOG.docx
+++ b/Scrum/WEEKLY LOG AND DIALY LOG.docx
@@ -3679,35 +3679,6 @@
     <w:p>
       <w:pPr>
         <w:rPr>
-          <w:i/>
-          <w:color w:val="000000" w:themeColor="text1"/>
-          <w:sz w:val="24"/>
-          <w:szCs w:val="24"/>
-          <w14:textOutline w14:w="0" w14:cap="flat" w14:cmpd="sng" w14:algn="ctr">
-            <w14:noFill/>
-            <w14:prstDash w14:val="solid"/>
-            <w14:round/>
-          </w14:textOutline>
-        </w:rPr>
-      </w:pPr>
-      <w:r>
-        <w:rPr>
-          <w:i/>
-          <w:color w:val="000000" w:themeColor="text1"/>
-          <w:sz w:val="24"/>
-          <w:szCs w:val="24"/>
-          <w14:textOutline w14:w="0" w14:cap="flat" w14:cmpd="sng" w14:algn="ctr">
-            <w14:noFill/>
-            <w14:prstDash w14:val="solid"/>
-            <w14:round/>
-          </w14:textOutline>
-        </w:rPr>
-        <w:t xml:space="preserve">*new tasks added </w:t>
-      </w:r>
-    </w:p>
-    <w:p>
-      <w:pPr>
-        <w:rPr>
           <w:b/>
           <w:color w:val="000000" w:themeColor="text1"/>
           <w:sz w:val="24"/>
@@ -4240,6 +4211,21 @@
     </w:p>
     <w:p>
       <w:pPr>
+        <w:rPr>
+          <w:b/>
+          <w:color w:val="000000" w:themeColor="text1"/>
+          <w:sz w:val="24"/>
+          <w:szCs w:val="24"/>
+          <w14:textOutline w14:w="0" w14:cap="flat" w14:cmpd="sng" w14:algn="ctr">
+            <w14:noFill/>
+            <w14:prstDash w14:val="solid"/>
+            <w14:round/>
+          </w14:textOutline>
+        </w:rPr>
+      </w:pPr>
+    </w:p>
+    <w:p>
+      <w:pPr>
         <w:jc w:val="center"/>
         <w:rPr>
           <w:b/>
@@ -4649,10 +4635,10 @@
           <w:noProof/>
         </w:rPr>
         <w:drawing>
-          <wp:inline distT="0" distB="0" distL="0" distR="0" wp14:anchorId="0A4E5923" wp14:editId="61B13E87">
-            <wp:extent cx="5760720" cy="2502535"/>
+          <wp:inline distT="0" distB="0" distL="0" distR="0">
+            <wp:extent cx="5760720" cy="2484120"/>
             <wp:effectExtent l="0" t="0" r="0" b="0"/>
-            <wp:docPr id="11" name="Obrázok 11"/>
+            <wp:docPr id="12" name="Obrázok 12" descr="https://scontent-arn2-1.xx.fbcdn.net/v/t1.15752-9/48216433_545060472630396_965614961466277888_n.png?_nc_cat=107&amp;_nc_ht=scontent-arn2-1.xx&amp;oh=57a3d3abdcd19502b5d36b7a5f201524&amp;oe=5C95C87E"/>
             <wp:cNvGraphicFramePr>
               <a:graphicFrameLocks xmlns:a="http://schemas.openxmlformats.org/drawingml/2006/main" noChangeAspect="1"/>
             </wp:cNvGraphicFramePr>
@@ -4660,23 +4646,36 @@
               <a:graphicData uri="http://schemas.openxmlformats.org/drawingml/2006/picture">
                 <pic:pic xmlns:pic="http://schemas.openxmlformats.org/drawingml/2006/picture">
                   <pic:nvPicPr>
-                    <pic:cNvPr id="1" name=""/>
-                    <pic:cNvPicPr/>
+                    <pic:cNvPr id="0" name="Picture 1" descr="https://scontent-arn2-1.xx.fbcdn.net/v/t1.15752-9/48216433_545060472630396_965614961466277888_n.png?_nc_cat=107&amp;_nc_ht=scontent-arn2-1.xx&amp;oh=57a3d3abdcd19502b5d36b7a5f201524&amp;oe=5C95C87E"/>
+                    <pic:cNvPicPr>
+                      <a:picLocks noChangeAspect="1" noChangeArrowheads="1"/>
+                    </pic:cNvPicPr>
                   </pic:nvPicPr>
                   <pic:blipFill>
-                    <a:blip r:embed="rId15"/>
+                    <a:blip r:embed="rId15" cstate="print">
+                      <a:extLst>
+                        <a:ext uri="{28A0092B-C50C-407E-A947-70E740481C1C}">
+                          <a14:useLocalDpi xmlns:a14="http://schemas.microsoft.com/office/drawing/2010/main" val="0"/>
+                        </a:ext>
+                      </a:extLst>
+                    </a:blip>
+                    <a:srcRect/>
                     <a:stretch>
                       <a:fillRect/>
                     </a:stretch>
                   </pic:blipFill>
-                  <pic:spPr>
+                  <pic:spPr bwMode="auto">
                     <a:xfrm>
                       <a:off x="0" y="0"/>
-                      <a:ext cx="5760720" cy="2502535"/>
+                      <a:ext cx="5760720" cy="2484120"/>
                     </a:xfrm>
                     <a:prstGeom prst="rect">
                       <a:avLst/>
                     </a:prstGeom>
+                    <a:noFill/>
+                    <a:ln>
+                      <a:noFill/>
+                    </a:ln>
                   </pic:spPr>
                 </pic:pic>
               </a:graphicData>
@@ -4816,169 +4815,311 @@
         </w:rPr>
         <w:t>Website : Advanced search corrected</w:t>
       </w:r>
+    </w:p>
+    <w:p>
+      <w:pPr>
+        <w:rPr>
+          <w:b/>
+          <w:color w:val="000000" w:themeColor="text1"/>
+          <w:sz w:val="24"/>
+          <w:szCs w:val="24"/>
+          <w14:textOutline w14:w="0" w14:cap="flat" w14:cmpd="sng" w14:algn="ctr">
+            <w14:noFill/>
+            <w14:prstDash w14:val="solid"/>
+            <w14:round/>
+          </w14:textOutline>
+        </w:rPr>
+      </w:pPr>
+    </w:p>
+    <w:p>
+      <w:pPr>
+        <w:rPr>
+          <w:b/>
+          <w:color w:val="000000" w:themeColor="text1"/>
+          <w:sz w:val="24"/>
+          <w:szCs w:val="24"/>
+          <w14:textOutline w14:w="0" w14:cap="flat" w14:cmpd="sng" w14:algn="ctr">
+            <w14:noFill/>
+            <w14:prstDash w14:val="solid"/>
+            <w14:round/>
+          </w14:textOutline>
+        </w:rPr>
+      </w:pPr>
+    </w:p>
+    <w:p>
+      <w:pPr>
+        <w:rPr>
+          <w:b/>
+          <w:color w:val="000000" w:themeColor="text1"/>
+          <w:sz w:val="24"/>
+          <w:szCs w:val="24"/>
+          <w14:textOutline w14:w="0" w14:cap="flat" w14:cmpd="sng" w14:algn="ctr">
+            <w14:noFill/>
+            <w14:prstDash w14:val="solid"/>
+            <w14:round/>
+          </w14:textOutline>
+        </w:rPr>
+      </w:pPr>
+      <w:r>
+        <w:rPr>
+          <w:b/>
+          <w:color w:val="000000" w:themeColor="text1"/>
+          <w:sz w:val="24"/>
+          <w:szCs w:val="24"/>
+          <w14:textOutline w14:w="0" w14:cap="flat" w14:cmpd="sng" w14:algn="ctr">
+            <w14:noFill/>
+            <w14:prstDash w14:val="solid"/>
+            <w14:round/>
+          </w14:textOutline>
+        </w:rPr>
+        <w:lastRenderedPageBreak/>
+        <w:t>11.12</w:t>
+      </w:r>
+      <w:r>
+        <w:rPr>
+          <w:b/>
+          <w:color w:val="000000" w:themeColor="text1"/>
+          <w:sz w:val="24"/>
+          <w:szCs w:val="24"/>
+          <w14:textOutline w14:w="0" w14:cap="flat" w14:cmpd="sng" w14:algn="ctr">
+            <w14:noFill/>
+            <w14:prstDash w14:val="solid"/>
+            <w14:round/>
+          </w14:textOutline>
+        </w:rPr>
+        <w:t>:</w:t>
+      </w:r>
+    </w:p>
+    <w:p>
+      <w:pPr>
+        <w:spacing w:after="0"/>
+        <w:rPr>
+          <w:i/>
+          <w:color w:val="000000" w:themeColor="text1"/>
+          <w:sz w:val="24"/>
+          <w:szCs w:val="24"/>
+          <w:u w:val="single"/>
+          <w14:textOutline w14:w="0" w14:cap="flat" w14:cmpd="sng" w14:algn="ctr">
+            <w14:noFill/>
+            <w14:prstDash w14:val="solid"/>
+            <w14:round/>
+          </w14:textOutline>
+        </w:rPr>
+      </w:pPr>
+      <w:r>
+        <w:rPr>
+          <w:i/>
+          <w:color w:val="000000" w:themeColor="text1"/>
+          <w:sz w:val="24"/>
+          <w:szCs w:val="24"/>
+          <w14:textOutline w14:w="0" w14:cap="flat" w14:cmpd="sng" w14:algn="ctr">
+            <w14:noFill/>
+            <w14:prstDash w14:val="solid"/>
+            <w14:round/>
+          </w14:textOutline>
+        </w:rPr>
+        <w:t>*</w:t>
+      </w:r>
+      <w:r>
+        <w:rPr>
+          <w:i/>
+          <w:color w:val="000000" w:themeColor="text1"/>
+          <w:sz w:val="24"/>
+          <w:szCs w:val="24"/>
+          <w14:textOutline w14:w="0" w14:cap="flat" w14:cmpd="sng" w14:algn="ctr">
+            <w14:noFill/>
+            <w14:prstDash w14:val="solid"/>
+            <w14:round/>
+          </w14:textOutline>
+        </w:rPr>
+        <w:t xml:space="preserve">We discover problem with the session key. When a session key is generated for the user, it’s not specifying for which type of user it belongs. In this way each user gain authorization for every service. In order to prevent it, each session key will store information of the user’s type.   </w:t>
+      </w:r>
+    </w:p>
+    <w:p>
+      <w:pPr>
+        <w:spacing w:after="0"/>
+        <w:rPr>
+          <w:b/>
+          <w:color w:val="000000" w:themeColor="text1"/>
+          <w:sz w:val="24"/>
+          <w:szCs w:val="24"/>
+          <w14:textOutline w14:w="0" w14:cap="flat" w14:cmpd="sng" w14:algn="ctr">
+            <w14:noFill/>
+            <w14:prstDash w14:val="solid"/>
+            <w14:round/>
+          </w14:textOutline>
+        </w:rPr>
+      </w:pPr>
+      <w:r>
+        <w:rPr>
+          <w:b/>
+          <w:color w:val="000000" w:themeColor="text1"/>
+          <w:sz w:val="24"/>
+          <w:szCs w:val="24"/>
+          <w14:textOutline w14:w="0" w14:cap="flat" w14:cmpd="sng" w14:algn="ctr">
+            <w14:noFill/>
+            <w14:prstDash w14:val="solid"/>
+            <w14:round/>
+          </w14:textOutline>
+        </w:rPr>
+        <w:t>New tasks :</w:t>
+      </w:r>
+    </w:p>
+    <w:p>
+      <w:pPr>
+        <w:pStyle w:val="Odsekzoznamu"/>
+        <w:numPr>
+          <w:ilvl w:val="0"/>
+          <w:numId w:val="8"/>
+        </w:numPr>
+        <w:spacing w:after="0"/>
+        <w:rPr>
+          <w:color w:val="000000" w:themeColor="text1"/>
+          <w:sz w:val="24"/>
+          <w:szCs w:val="24"/>
+          <w14:textOutline w14:w="0" w14:cap="flat" w14:cmpd="sng" w14:algn="ctr">
+            <w14:noFill/>
+            <w14:prstDash w14:val="solid"/>
+            <w14:round/>
+          </w14:textOutline>
+        </w:rPr>
+      </w:pPr>
+      <w:r>
+        <w:rPr>
+          <w:color w:val="000000" w:themeColor="text1"/>
+          <w:sz w:val="24"/>
+          <w:szCs w:val="24"/>
+          <w14:textOutline w14:w="0" w14:cap="flat" w14:cmpd="sng" w14:algn="ctr">
+            <w14:noFill/>
+            <w14:prstDash w14:val="solid"/>
+            <w14:round/>
+          </w14:textOutline>
+        </w:rPr>
+        <w:t>Book service : add checking the type in session key</w:t>
+      </w:r>
+    </w:p>
+    <w:p>
+      <w:pPr>
+        <w:pStyle w:val="Odsekzoznamu"/>
+        <w:numPr>
+          <w:ilvl w:val="0"/>
+          <w:numId w:val="8"/>
+        </w:numPr>
+        <w:spacing w:after="0"/>
+        <w:rPr>
+          <w:color w:val="000000" w:themeColor="text1"/>
+          <w:sz w:val="24"/>
+          <w:szCs w:val="24"/>
+          <w14:textOutline w14:w="0" w14:cap="flat" w14:cmpd="sng" w14:algn="ctr">
+            <w14:noFill/>
+            <w14:prstDash w14:val="solid"/>
+            <w14:round/>
+          </w14:textOutline>
+        </w:rPr>
+      </w:pPr>
+      <w:r>
+        <w:rPr>
+          <w:color w:val="000000" w:themeColor="text1"/>
+          <w:sz w:val="24"/>
+          <w:szCs w:val="24"/>
+          <w14:textOutline w14:w="0" w14:cap="flat" w14:cmpd="sng" w14:algn="ctr">
+            <w14:noFill/>
+            <w14:prstDash w14:val="solid"/>
+            <w14:round/>
+          </w14:textOutline>
+        </w:rPr>
+        <w:t xml:space="preserve">Database : add URLs to admins  </w:t>
+      </w:r>
+    </w:p>
+    <w:p>
+      <w:pPr>
+        <w:spacing w:after="0"/>
+        <w:rPr>
+          <w:color w:val="000000" w:themeColor="text1"/>
+          <w:sz w:val="24"/>
+          <w:szCs w:val="24"/>
+          <w14:textOutline w14:w="0" w14:cap="flat" w14:cmpd="sng" w14:algn="ctr">
+            <w14:noFill/>
+            <w14:prstDash w14:val="solid"/>
+            <w14:round/>
+          </w14:textOutline>
+        </w:rPr>
+      </w:pPr>
+    </w:p>
+    <w:p>
+      <w:pPr>
+        <w:jc w:val="center"/>
+        <w:rPr>
+          <w:b/>
+          <w:color w:val="000000" w:themeColor="text1"/>
+          <w:sz w:val="24"/>
+          <w:szCs w:val="24"/>
+          <w14:textOutline w14:w="0" w14:cap="flat" w14:cmpd="sng" w14:algn="ctr">
+            <w14:noFill/>
+            <w14:prstDash w14:val="solid"/>
+            <w14:round/>
+          </w14:textOutline>
+        </w:rPr>
+      </w:pPr>
+      <w:r>
+        <w:rPr>
+          <w:b/>
+          <w:color w:val="000000" w:themeColor="text1"/>
+          <w:sz w:val="24"/>
+          <w:szCs w:val="24"/>
+          <w14:textOutline w14:w="0" w14:cap="flat" w14:cmpd="sng" w14:algn="ctr">
+            <w14:noFill/>
+            <w14:prstDash w14:val="solid"/>
+            <w14:round/>
+          </w14:textOutline>
+        </w:rPr>
+        <w:t>Sprint 8</w:t>
+      </w:r>
+    </w:p>
+    <w:p>
+      <w:pPr>
+        <w:rPr>
+          <w:b/>
+          <w:color w:val="000000" w:themeColor="text1"/>
+          <w:sz w:val="24"/>
+          <w:szCs w:val="24"/>
+          <w14:textOutline w14:w="0" w14:cap="flat" w14:cmpd="sng" w14:algn="ctr">
+            <w14:noFill/>
+            <w14:prstDash w14:val="solid"/>
+            <w14:round/>
+          </w14:textOutline>
+        </w:rPr>
+      </w:pPr>
+      <w:r>
+        <w:rPr>
+          <w:b/>
+          <w:color w:val="000000" w:themeColor="text1"/>
+          <w:sz w:val="24"/>
+          <w:szCs w:val="24"/>
+          <w14:textOutline w14:w="0" w14:cap="flat" w14:cmpd="sng" w14:algn="ctr">
+            <w14:noFill/>
+            <w14:prstDash w14:val="solid"/>
+            <w14:round/>
+          </w14:textOutline>
+        </w:rPr>
+        <w:t>12.12</w:t>
+      </w:r>
+      <w:r>
+        <w:rPr>
+          <w:b/>
+          <w:color w:val="000000" w:themeColor="text1"/>
+          <w:sz w:val="24"/>
+          <w:szCs w:val="24"/>
+          <w14:textOutline w14:w="0" w14:cap="flat" w14:cmpd="sng" w14:algn="ctr">
+            <w14:noFill/>
+            <w14:prstDash w14:val="solid"/>
+            <w14:round/>
+          </w14:textOutline>
+        </w:rPr>
+        <w:t>:</w:t>
+      </w:r>
       <w:bookmarkStart w:id="0" w:name="_GoBack"/>
       <w:bookmarkEnd w:id="0"/>
-    </w:p>
-    <w:p>
-      <w:pPr>
-        <w:rPr>
-          <w:b/>
-          <w:color w:val="000000" w:themeColor="text1"/>
-          <w:sz w:val="24"/>
-          <w:szCs w:val="24"/>
-          <w14:textOutline w14:w="0" w14:cap="flat" w14:cmpd="sng" w14:algn="ctr">
-            <w14:noFill/>
-            <w14:prstDash w14:val="solid"/>
-            <w14:round/>
-          </w14:textOutline>
-        </w:rPr>
-      </w:pPr>
-    </w:p>
-    <w:p>
-      <w:pPr>
-        <w:rPr>
-          <w:b/>
-          <w:color w:val="000000" w:themeColor="text1"/>
-          <w:sz w:val="24"/>
-          <w:szCs w:val="24"/>
-          <w14:textOutline w14:w="0" w14:cap="flat" w14:cmpd="sng" w14:algn="ctr">
-            <w14:noFill/>
-            <w14:prstDash w14:val="solid"/>
-            <w14:round/>
-          </w14:textOutline>
-        </w:rPr>
-      </w:pPr>
-      <w:r>
-        <w:rPr>
-          <w:b/>
-          <w:color w:val="000000" w:themeColor="text1"/>
-          <w:sz w:val="24"/>
-          <w:szCs w:val="24"/>
-          <w14:textOutline w14:w="0" w14:cap="flat" w14:cmpd="sng" w14:algn="ctr">
-            <w14:noFill/>
-            <w14:prstDash w14:val="solid"/>
-            <w14:round/>
-          </w14:textOutline>
-        </w:rPr>
-        <w:t>11.12</w:t>
-      </w:r>
-      <w:r>
-        <w:rPr>
-          <w:b/>
-          <w:color w:val="000000" w:themeColor="text1"/>
-          <w:sz w:val="24"/>
-          <w:szCs w:val="24"/>
-          <w14:textOutline w14:w="0" w14:cap="flat" w14:cmpd="sng" w14:algn="ctr">
-            <w14:noFill/>
-            <w14:prstDash w14:val="solid"/>
-            <w14:round/>
-          </w14:textOutline>
-        </w:rPr>
-        <w:t>:</w:t>
-      </w:r>
-    </w:p>
-    <w:p>
-      <w:pPr>
-        <w:spacing w:after="0"/>
-        <w:rPr>
-          <w:color w:val="000000" w:themeColor="text1"/>
-          <w:sz w:val="24"/>
-          <w:szCs w:val="24"/>
-          <w14:textOutline w14:w="0" w14:cap="flat" w14:cmpd="sng" w14:algn="ctr">
-            <w14:noFill/>
-            <w14:prstDash w14:val="solid"/>
-            <w14:round/>
-          </w14:textOutline>
-        </w:rPr>
-      </w:pPr>
-    </w:p>
-    <w:p>
-      <w:pPr>
-        <w:spacing w:after="0"/>
-        <w:rPr>
-          <w:color w:val="000000" w:themeColor="text1"/>
-          <w:sz w:val="24"/>
-          <w:szCs w:val="24"/>
-          <w14:textOutline w14:w="0" w14:cap="flat" w14:cmpd="sng" w14:algn="ctr">
-            <w14:noFill/>
-            <w14:prstDash w14:val="solid"/>
-            <w14:round/>
-          </w14:textOutline>
-        </w:rPr>
-      </w:pPr>
-    </w:p>
-    <w:p>
-      <w:pPr>
-        <w:jc w:val="center"/>
-        <w:rPr>
-          <w:b/>
-          <w:color w:val="000000" w:themeColor="text1"/>
-          <w:sz w:val="24"/>
-          <w:szCs w:val="24"/>
-          <w14:textOutline w14:w="0" w14:cap="flat" w14:cmpd="sng" w14:algn="ctr">
-            <w14:noFill/>
-            <w14:prstDash w14:val="solid"/>
-            <w14:round/>
-          </w14:textOutline>
-        </w:rPr>
-      </w:pPr>
-      <w:r>
-        <w:rPr>
-          <w:b/>
-          <w:color w:val="000000" w:themeColor="text1"/>
-          <w:sz w:val="24"/>
-          <w:szCs w:val="24"/>
-          <w14:textOutline w14:w="0" w14:cap="flat" w14:cmpd="sng" w14:algn="ctr">
-            <w14:noFill/>
-            <w14:prstDash w14:val="solid"/>
-            <w14:round/>
-          </w14:textOutline>
-        </w:rPr>
-        <w:t>Sprint 8</w:t>
-      </w:r>
-    </w:p>
-    <w:p>
-      <w:pPr>
-        <w:rPr>
-          <w:b/>
-          <w:color w:val="000000" w:themeColor="text1"/>
-          <w:sz w:val="24"/>
-          <w:szCs w:val="24"/>
-          <w14:textOutline w14:w="0" w14:cap="flat" w14:cmpd="sng" w14:algn="ctr">
-            <w14:noFill/>
-            <w14:prstDash w14:val="solid"/>
-            <w14:round/>
-          </w14:textOutline>
-        </w:rPr>
-      </w:pPr>
-      <w:r>
-        <w:rPr>
-          <w:b/>
-          <w:color w:val="000000" w:themeColor="text1"/>
-          <w:sz w:val="24"/>
-          <w:szCs w:val="24"/>
-          <w14:textOutline w14:w="0" w14:cap="flat" w14:cmpd="sng" w14:algn="ctr">
-            <w14:noFill/>
-            <w14:prstDash w14:val="solid"/>
-            <w14:round/>
-          </w14:textOutline>
-        </w:rPr>
-        <w:t>12.12</w:t>
-      </w:r>
-      <w:r>
-        <w:rPr>
-          <w:b/>
-          <w:color w:val="000000" w:themeColor="text1"/>
-          <w:sz w:val="24"/>
-          <w:szCs w:val="24"/>
-          <w14:textOutline w14:w="0" w14:cap="flat" w14:cmpd="sng" w14:algn="ctr">
-            <w14:noFill/>
-            <w14:prstDash w14:val="solid"/>
-            <w14:round/>
-          </w14:textOutline>
-        </w:rPr>
-        <w:t>:</w:t>
-      </w:r>
     </w:p>
     <w:p>
       <w:pPr>
@@ -5199,6 +5340,118 @@
     </w:lvl>
   </w:abstractNum>
   <w:abstractNum w:abstractNumId="1" w15:restartNumberingAfterBreak="0">
+    <w:nsid w:val="215F785A"/>
+    <w:multiLevelType w:val="hybridMultilevel"/>
+    <w:tmpl w:val="E3E46332"/>
+    <w:lvl w:ilvl="0" w:tplc="ADA07CD0">
+      <w:numFmt w:val="bullet"/>
+      <w:lvlText w:val="-"/>
+      <w:lvlJc w:val="left"/>
+      <w:pPr>
+        <w:ind w:left="720" w:hanging="360"/>
+      </w:pPr>
+      <w:rPr>
+        <w:rFonts w:ascii="Calibri" w:eastAsiaTheme="minorHAnsi" w:hAnsi="Calibri" w:cs="Calibri" w:hint="default"/>
+      </w:rPr>
+    </w:lvl>
+    <w:lvl w:ilvl="1" w:tplc="08090003" w:tentative="1">
+      <w:start w:val="1"/>
+      <w:numFmt w:val="bullet"/>
+      <w:lvlText w:val="o"/>
+      <w:lvlJc w:val="left"/>
+      <w:pPr>
+        <w:ind w:left="1440" w:hanging="360"/>
+      </w:pPr>
+      <w:rPr>
+        <w:rFonts w:ascii="Courier New" w:hAnsi="Courier New" w:cs="Courier New" w:hint="default"/>
+      </w:rPr>
+    </w:lvl>
+    <w:lvl w:ilvl="2" w:tplc="08090005" w:tentative="1">
+      <w:start w:val="1"/>
+      <w:numFmt w:val="bullet"/>
+      <w:lvlText w:val=""/>
+      <w:lvlJc w:val="left"/>
+      <w:pPr>
+        <w:ind w:left="2160" w:hanging="360"/>
+      </w:pPr>
+      <w:rPr>
+        <w:rFonts w:ascii="Wingdings" w:hAnsi="Wingdings" w:hint="default"/>
+      </w:rPr>
+    </w:lvl>
+    <w:lvl w:ilvl="3" w:tplc="08090001" w:tentative="1">
+      <w:start w:val="1"/>
+      <w:numFmt w:val="bullet"/>
+      <w:lvlText w:val=""/>
+      <w:lvlJc w:val="left"/>
+      <w:pPr>
+        <w:ind w:left="2880" w:hanging="360"/>
+      </w:pPr>
+      <w:rPr>
+        <w:rFonts w:ascii="Symbol" w:hAnsi="Symbol" w:hint="default"/>
+      </w:rPr>
+    </w:lvl>
+    <w:lvl w:ilvl="4" w:tplc="08090003" w:tentative="1">
+      <w:start w:val="1"/>
+      <w:numFmt w:val="bullet"/>
+      <w:lvlText w:val="o"/>
+      <w:lvlJc w:val="left"/>
+      <w:pPr>
+        <w:ind w:left="3600" w:hanging="360"/>
+      </w:pPr>
+      <w:rPr>
+        <w:rFonts w:ascii="Courier New" w:hAnsi="Courier New" w:cs="Courier New" w:hint="default"/>
+      </w:rPr>
+    </w:lvl>
+    <w:lvl w:ilvl="5" w:tplc="08090005" w:tentative="1">
+      <w:start w:val="1"/>
+      <w:numFmt w:val="bullet"/>
+      <w:lvlText w:val=""/>
+      <w:lvlJc w:val="left"/>
+      <w:pPr>
+        <w:ind w:left="4320" w:hanging="360"/>
+      </w:pPr>
+      <w:rPr>
+        <w:rFonts w:ascii="Wingdings" w:hAnsi="Wingdings" w:hint="default"/>
+      </w:rPr>
+    </w:lvl>
+    <w:lvl w:ilvl="6" w:tplc="08090001" w:tentative="1">
+      <w:start w:val="1"/>
+      <w:numFmt w:val="bullet"/>
+      <w:lvlText w:val=""/>
+      <w:lvlJc w:val="left"/>
+      <w:pPr>
+        <w:ind w:left="5040" w:hanging="360"/>
+      </w:pPr>
+      <w:rPr>
+        <w:rFonts w:ascii="Symbol" w:hAnsi="Symbol" w:hint="default"/>
+      </w:rPr>
+    </w:lvl>
+    <w:lvl w:ilvl="7" w:tplc="08090003" w:tentative="1">
+      <w:start w:val="1"/>
+      <w:numFmt w:val="bullet"/>
+      <w:lvlText w:val="o"/>
+      <w:lvlJc w:val="left"/>
+      <w:pPr>
+        <w:ind w:left="5760" w:hanging="360"/>
+      </w:pPr>
+      <w:rPr>
+        <w:rFonts w:ascii="Courier New" w:hAnsi="Courier New" w:cs="Courier New" w:hint="default"/>
+      </w:rPr>
+    </w:lvl>
+    <w:lvl w:ilvl="8" w:tplc="08090005" w:tentative="1">
+      <w:start w:val="1"/>
+      <w:numFmt w:val="bullet"/>
+      <w:lvlText w:val=""/>
+      <w:lvlJc w:val="left"/>
+      <w:pPr>
+        <w:ind w:left="6480" w:hanging="360"/>
+      </w:pPr>
+      <w:rPr>
+        <w:rFonts w:ascii="Wingdings" w:hAnsi="Wingdings" w:hint="default"/>
+      </w:rPr>
+    </w:lvl>
+  </w:abstractNum>
+  <w:abstractNum w:abstractNumId="2" w15:restartNumberingAfterBreak="0">
     <w:nsid w:val="360F15D5"/>
     <w:multiLevelType w:val="hybridMultilevel"/>
     <w:tmpl w:val="7908BAB0"/>
@@ -5310,7 +5563,7 @@
       </w:rPr>
     </w:lvl>
   </w:abstractNum>
-  <w:abstractNum w:abstractNumId="2" w15:restartNumberingAfterBreak="0">
+  <w:abstractNum w:abstractNumId="3" w15:restartNumberingAfterBreak="0">
     <w:nsid w:val="37370070"/>
     <w:multiLevelType w:val="hybridMultilevel"/>
     <w:tmpl w:val="D94CC2E0"/>
@@ -5422,7 +5675,7 @@
       </w:rPr>
     </w:lvl>
   </w:abstractNum>
-  <w:abstractNum w:abstractNumId="3" w15:restartNumberingAfterBreak="0">
+  <w:abstractNum w:abstractNumId="4" w15:restartNumberingAfterBreak="0">
     <w:nsid w:val="39ED0AF7"/>
     <w:multiLevelType w:val="hybridMultilevel"/>
     <w:tmpl w:val="9454E47A"/>
@@ -5534,7 +5787,7 @@
       </w:rPr>
     </w:lvl>
   </w:abstractNum>
-  <w:abstractNum w:abstractNumId="4" w15:restartNumberingAfterBreak="0">
+  <w:abstractNum w:abstractNumId="5" w15:restartNumberingAfterBreak="0">
     <w:nsid w:val="443F566F"/>
     <w:multiLevelType w:val="hybridMultilevel"/>
     <w:tmpl w:val="601ED702"/>
@@ -5646,7 +5899,7 @@
       </w:rPr>
     </w:lvl>
   </w:abstractNum>
-  <w:abstractNum w:abstractNumId="5" w15:restartNumberingAfterBreak="0">
+  <w:abstractNum w:abstractNumId="6" w15:restartNumberingAfterBreak="0">
     <w:nsid w:val="636D201B"/>
     <w:multiLevelType w:val="hybridMultilevel"/>
     <w:tmpl w:val="AA8C5432"/>
@@ -5758,7 +6011,7 @@
       </w:rPr>
     </w:lvl>
   </w:abstractNum>
-  <w:abstractNum w:abstractNumId="6" w15:restartNumberingAfterBreak="0">
+  <w:abstractNum w:abstractNumId="7" w15:restartNumberingAfterBreak="0">
     <w:nsid w:val="66337768"/>
     <w:multiLevelType w:val="hybridMultilevel"/>
     <w:tmpl w:val="955454B2"/>
@@ -5871,25 +6124,28 @@
     </w:lvl>
   </w:abstractNum>
   <w:num w:numId="1">
+    <w:abstractNumId w:val="7"/>
+  </w:num>
+  <w:num w:numId="2">
     <w:abstractNumId w:val="6"/>
   </w:num>
-  <w:num w:numId="2">
-    <w:abstractNumId w:val="5"/>
-  </w:num>
   <w:num w:numId="3">
-    <w:abstractNumId w:val="1"/>
+    <w:abstractNumId w:val="2"/>
   </w:num>
   <w:num w:numId="4">
     <w:abstractNumId w:val="0"/>
   </w:num>
   <w:num w:numId="5">
+    <w:abstractNumId w:val="5"/>
+  </w:num>
+  <w:num w:numId="6">
     <w:abstractNumId w:val="4"/>
   </w:num>
-  <w:num w:numId="6">
+  <w:num w:numId="7">
     <w:abstractNumId w:val="3"/>
   </w:num>
-  <w:num w:numId="7">
-    <w:abstractNumId w:val="2"/>
+  <w:num w:numId="8">
+    <w:abstractNumId w:val="1"/>
   </w:num>
 </w:numbering>
 </file>

</xml_diff>